<commit_message>
Update Project 2 Proposal-Team_XX.docx
Completed Project Proposal
</commit_message>
<xml_diff>
--- a/Project 2 Proposal-Team_XX.docx
+++ b/Project 2 Proposal-Team_XX.docx
@@ -17,31 +17,7 @@
           <w:sz w:val="36"/>
           <w:szCs w:val="36"/>
         </w:rPr>
-        <w:t>Project</w:t>
-      </w:r>
-      <w:r>
-        <w:rPr>
-          <w:b/>
-          <w:sz w:val="36"/>
-          <w:szCs w:val="36"/>
-        </w:rPr>
-        <w:t xml:space="preserve"> 2</w:t>
-      </w:r>
-      <w:r>
-        <w:rPr>
-          <w:b/>
-          <w:sz w:val="36"/>
-          <w:szCs w:val="36"/>
-        </w:rPr>
-        <w:t xml:space="preserve"> </w:t>
-      </w:r>
-      <w:r>
-        <w:rPr>
-          <w:b/>
-          <w:sz w:val="36"/>
-          <w:szCs w:val="36"/>
-        </w:rPr>
-        <w:t>Proposal</w:t>
+        <w:t>Project 2 Proposal</w:t>
       </w:r>
     </w:p>
     <w:p/>
@@ -52,7 +28,6 @@
       <w:r>
         <w:t xml:space="preserve">Team Name – </w:t>
       </w:r>
-      <w:proofErr w:type="spellStart"/>
       <w:r>
         <w:rPr>
           <w:rFonts w:asciiTheme="minorHAnsi" w:eastAsiaTheme="minorHAnsi" w:hAnsiTheme="minorHAnsi" w:cstheme="minorBidi"/>
@@ -60,7 +35,6 @@
         </w:rPr>
         <w:t>Team_XX</w:t>
       </w:r>
-      <w:proofErr w:type="spellEnd"/>
     </w:p>
     <w:p>
       <w:pPr>
@@ -68,33 +42,41 @@
       </w:pPr>
       <w:r>
         <w:t xml:space="preserve">Team Members – </w:t>
+      </w:r>
+    </w:p>
+    <w:p>
+      <w:r>
+        <w:t xml:space="preserve">Allyssa </w:t>
+      </w:r>
+      <w:r>
+        <w:t>Calhoun</w:t>
+      </w:r>
+    </w:p>
+    <w:p>
+      <w:r>
+        <w:t>Emily</w:t>
+      </w:r>
+      <w:r>
+        <w:t xml:space="preserve"> Reynolds</w:t>
+      </w:r>
+    </w:p>
+    <w:p>
+      <w:r>
+        <w:t>Mrun</w:t>
+      </w:r>
+      <w:r>
+        <w:t xml:space="preserve"> Kulkarni</w:t>
+      </w:r>
+    </w:p>
+    <w:p>
+      <w:r>
+        <w:t>Nireesha</w:t>
+      </w:r>
+      <w:r>
+        <w:t xml:space="preserve"> Abbineni</w:t>
       </w:r>
       <w:bookmarkStart w:id="0" w:name="_GoBack"/>
       <w:bookmarkEnd w:id="0"/>
-    </w:p>
-    <w:p>
-      <w:r>
-        <w:t xml:space="preserve">Allyssa </w:t>
-      </w:r>
-    </w:p>
-    <w:p>
-      <w:r>
-        <w:t>Emily</w:t>
-      </w:r>
-    </w:p>
-    <w:p>
-      <w:proofErr w:type="spellStart"/>
-      <w:r>
-        <w:t>Mrun</w:t>
-      </w:r>
-      <w:proofErr w:type="spellEnd"/>
-    </w:p>
-    <w:p>
-      <w:proofErr w:type="spellStart"/>
-      <w:r>
-        <w:t>Nireesha</w:t>
-      </w:r>
-      <w:proofErr w:type="spellEnd"/>
     </w:p>
     <w:p/>
     <w:p/>
@@ -118,7 +100,13 @@
         <w:t xml:space="preserve"> – </w:t>
       </w:r>
       <w:r>
-        <w:t>Housing Price Visual Comparison of Two High-tech Regions in US</w:t>
+        <w:t xml:space="preserve">Housing Price Comparison of Two </w:t>
+      </w:r>
+      <w:r>
+        <w:t>H</w:t>
+      </w:r>
+      <w:r>
+        <w:t>igh-tech Regions in US</w:t>
       </w:r>
       <w:r>
         <w:rPr>
@@ -146,34 +134,13 @@
     <w:p/>
     <w:p>
       <w:r>
-        <w:t>For the Project 2, our group will be creating an interactive visualization of median housing prices across of the two high-tech regions in United States for the past few years. H</w:t>
-      </w:r>
-      <w:r>
-        <w:t>oping to find a good comparison between the regions</w:t>
-      </w:r>
-      <w:r>
-        <w:t xml:space="preserve"> we want to focus primarily on the </w:t>
-      </w:r>
-      <w:r>
-        <w:t>DMV</w:t>
-      </w:r>
-      <w:r>
-        <w:t xml:space="preserve"> and West-Coast regions (</w:t>
-      </w:r>
-      <w:r>
-        <w:t xml:space="preserve">DMV, </w:t>
-      </w:r>
-      <w:r>
-        <w:t>Seattle or San Francisco</w:t>
-      </w:r>
-      <w:r>
-        <w:t xml:space="preserve"> counties)</w:t>
-      </w:r>
-      <w:r>
-        <w:t xml:space="preserve">.  </w:t>
-      </w:r>
-      <w:r>
-        <w:tab/>
+        <w:t>O</w:t>
+      </w:r>
+      <w:r>
+        <w:t xml:space="preserve">ur group will be </w:t>
+      </w:r>
+      <w:r>
+        <w:t xml:space="preserve">exploring the effect of the technology sector on housing prices.  This phrase, project 2, will just be focused on the real estate values.   We will explore both the DMV and the Seattle Metro area as these are two of the most heavily impacted areas within the US.  </w:t>
       </w:r>
     </w:p>
     <w:p>
@@ -194,16 +161,7 @@
     </w:p>
     <w:p>
       <w:r>
-        <w:t>We derived our inspiration from the Amazon Effect</w:t>
-      </w:r>
-      <w:r>
-        <w:t>, because of the happenings in our local area.</w:t>
-      </w:r>
-      <w:r>
-        <w:t xml:space="preserve"> We also would want to possibly extend it into the </w:t>
-      </w:r>
-      <w:r>
-        <w:t>Project 3.</w:t>
+        <w:t xml:space="preserve">With Crystal City being selected for Amazon’s HQ2, this is a very relevant and timely topic.   In researching this “Amazon Effect” we were very intrigued by the ramifications to us, both as citizens and professionals in the industry. </w:t>
       </w:r>
     </w:p>
     <w:p>
@@ -224,13 +182,40 @@
     </w:p>
     <w:p>
       <w:r>
-        <w:t>Our basic idea</w:t>
-      </w:r>
-      <w:r>
-        <w:t xml:space="preserve"> is to create an interactive US map that shows the median housing prices intensity of the two regions</w:t>
-      </w:r>
-      <w:r>
-        <w:t>. In order to make the map interactive, we want to implement the capability to be able slide through the years so the results would change on the map.</w:t>
+        <w:t>We will create</w:t>
+      </w:r>
+      <w:r>
+        <w:t xml:space="preserve"> an interactive US map that shows the median housing prices</w:t>
+      </w:r>
+      <w:r>
+        <w:t>, by county,</w:t>
+      </w:r>
+      <w:r>
+        <w:t xml:space="preserve"> of the two regions</w:t>
+      </w:r>
+      <w:r>
+        <w:t xml:space="preserve">. </w:t>
+      </w:r>
+      <w:r>
+        <w:t>T</w:t>
+      </w:r>
+      <w:r>
+        <w:t xml:space="preserve">he map </w:t>
+      </w:r>
+      <w:r>
+        <w:t xml:space="preserve">will be </w:t>
+      </w:r>
+      <w:r>
+        <w:t xml:space="preserve">interactive, </w:t>
+      </w:r>
+      <w:r>
+        <w:t xml:space="preserve">allowing for </w:t>
+      </w:r>
+      <w:r>
+        <w:t xml:space="preserve">the capability to be able slide through the </w:t>
+      </w:r>
+      <w:r>
+        <w:t xml:space="preserve">years to visually capture the rise in housing prices.  We will also be able to toggle between rental prices and home values.  </w:t>
       </w:r>
     </w:p>
     <w:p>
@@ -242,10 +227,12 @@
       <w:pPr>
         <w:pStyle w:val="Heading3"/>
       </w:pPr>
+      <w:bookmarkStart w:id="1" w:name="_Hlk13919369"/>
       <w:r>
         <w:t>Datasets:</w:t>
       </w:r>
     </w:p>
+    <w:bookmarkEnd w:id="1"/>
     <w:p>
       <w:pPr>
         <w:rPr>
@@ -270,15 +257,7 @@
         <w:pStyle w:val="ListParagraph"/>
       </w:pPr>
       <w:r>
-        <w:t xml:space="preserve">Median Home Value Per </w:t>
-      </w:r>
-      <w:proofErr w:type="spellStart"/>
-      <w:r>
-        <w:t>Sq</w:t>
-      </w:r>
-      <w:proofErr w:type="spellEnd"/>
-      <w:r>
-        <w:t xml:space="preserve"> Ft ($) Per County</w:t>
+        <w:t>Median Home Value Per Sq Ft ($) Per County</w:t>
       </w:r>
     </w:p>
     <w:p>
@@ -311,13 +290,8 @@
           <w:numId w:val="1"/>
         </w:numPr>
       </w:pPr>
-      <w:proofErr w:type="spellStart"/>
-      <w:r>
-        <w:t>GeoJson</w:t>
-      </w:r>
-      <w:proofErr w:type="spellEnd"/>
-      <w:r>
-        <w:t xml:space="preserve"> Polygon data for Counties </w:t>
+      <w:r>
+        <w:t xml:space="preserve">GeoJson Polygon data for Counties </w:t>
       </w:r>
     </w:p>
     <w:p>
@@ -329,6 +303,135 @@
       </w:r>
       <w:r>
         <w:t>(yet to determine the APIs for getting Latitude and Longitude)</w:t>
+      </w:r>
+    </w:p>
+    <w:p>
+      <w:pPr>
+        <w:pStyle w:val="ListParagraph"/>
+      </w:pPr>
+      <w:r>
+        <w:tab/>
+      </w:r>
+    </w:p>
+    <w:p>
+      <w:pPr>
+        <w:pStyle w:val="Heading3"/>
+      </w:pPr>
+      <w:r>
+        <w:t>Visualization Inspirations</w:t>
+      </w:r>
+      <w:r>
+        <w:t>:</w:t>
+      </w:r>
+    </w:p>
+    <w:p/>
+    <w:p>
+      <w:r>
+        <w:rPr>
+          <w:noProof/>
+        </w:rPr>
+        <w:lastRenderedPageBreak/>
+        <w:drawing>
+          <wp:inline distT="0" distB="0" distL="0" distR="0" wp14:anchorId="39AAC00B" wp14:editId="45312A7F">
+            <wp:extent cx="5937250" cy="4622800"/>
+            <wp:effectExtent l="0" t="0" r="6350" b="6350"/>
+            <wp:docPr id="1" name="Picture 1"/>
+            <wp:cNvGraphicFramePr>
+              <a:graphicFrameLocks xmlns:a="http://schemas.openxmlformats.org/drawingml/2006/main" noChangeAspect="1"/>
+            </wp:cNvGraphicFramePr>
+            <a:graphic xmlns:a="http://schemas.openxmlformats.org/drawingml/2006/main">
+              <a:graphicData uri="http://schemas.openxmlformats.org/drawingml/2006/picture">
+                <pic:pic xmlns:pic="http://schemas.openxmlformats.org/drawingml/2006/picture">
+                  <pic:nvPicPr>
+                    <pic:cNvPr id="0" name="Picture 1"/>
+                    <pic:cNvPicPr>
+                      <a:picLocks noChangeAspect="1" noChangeArrowheads="1"/>
+                    </pic:cNvPicPr>
+                  </pic:nvPicPr>
+                  <pic:blipFill>
+                    <a:blip r:embed="rId6" cstate="print">
+                      <a:extLst>
+                        <a:ext uri="{28A0092B-C50C-407E-A947-70E740481C1C}">
+                          <a14:useLocalDpi xmlns:a14="http://schemas.microsoft.com/office/drawing/2010/main" val="0"/>
+                        </a:ext>
+                      </a:extLst>
+                    </a:blip>
+                    <a:srcRect/>
+                    <a:stretch>
+                      <a:fillRect/>
+                    </a:stretch>
+                  </pic:blipFill>
+                  <pic:spPr bwMode="auto">
+                    <a:xfrm>
+                      <a:off x="0" y="0"/>
+                      <a:ext cx="5937250" cy="4622800"/>
+                    </a:xfrm>
+                    <a:prstGeom prst="rect">
+                      <a:avLst/>
+                    </a:prstGeom>
+                    <a:noFill/>
+                    <a:ln>
+                      <a:noFill/>
+                    </a:ln>
+                  </pic:spPr>
+                </pic:pic>
+              </a:graphicData>
+            </a:graphic>
+          </wp:inline>
+        </w:drawing>
+      </w:r>
+      <w:r>
+        <w:rPr>
+          <w:noProof/>
+        </w:rPr>
+        <w:drawing>
+          <wp:inline distT="0" distB="0" distL="0" distR="0" wp14:anchorId="7257E2D1" wp14:editId="7CB2A099">
+            <wp:extent cx="5937250" cy="3467100"/>
+            <wp:effectExtent l="0" t="0" r="6350" b="0"/>
+            <wp:docPr id="2" name="Picture 2"/>
+            <wp:cNvGraphicFramePr>
+              <a:graphicFrameLocks xmlns:a="http://schemas.openxmlformats.org/drawingml/2006/main" noChangeAspect="1"/>
+            </wp:cNvGraphicFramePr>
+            <a:graphic xmlns:a="http://schemas.openxmlformats.org/drawingml/2006/main">
+              <a:graphicData uri="http://schemas.openxmlformats.org/drawingml/2006/picture">
+                <pic:pic xmlns:pic="http://schemas.openxmlformats.org/drawingml/2006/picture">
+                  <pic:nvPicPr>
+                    <pic:cNvPr id="0" name="Picture 2"/>
+                    <pic:cNvPicPr>
+                      <a:picLocks noChangeAspect="1" noChangeArrowheads="1"/>
+                    </pic:cNvPicPr>
+                  </pic:nvPicPr>
+                  <pic:blipFill>
+                    <a:blip r:embed="rId7" cstate="print">
+                      <a:extLst>
+                        <a:ext uri="{28A0092B-C50C-407E-A947-70E740481C1C}">
+                          <a14:useLocalDpi xmlns:a14="http://schemas.microsoft.com/office/drawing/2010/main" val="0"/>
+                        </a:ext>
+                      </a:extLst>
+                    </a:blip>
+                    <a:srcRect/>
+                    <a:stretch>
+                      <a:fillRect/>
+                    </a:stretch>
+                  </pic:blipFill>
+                  <pic:spPr bwMode="auto">
+                    <a:xfrm>
+                      <a:off x="0" y="0"/>
+                      <a:ext cx="5937250" cy="3467100"/>
+                    </a:xfrm>
+                    <a:prstGeom prst="rect">
+                      <a:avLst/>
+                    </a:prstGeom>
+                    <a:noFill/>
+                    <a:ln>
+                      <a:noFill/>
+                    </a:ln>
+                  </pic:spPr>
+                </pic:pic>
+              </a:graphicData>
+            </a:graphic>
+          </wp:inline>
+        </w:drawing>
       </w:r>
     </w:p>
     <w:sectPr>
@@ -649,6 +752,7 @@
     <w:lsdException w:name="HTML Sample" w:semiHidden="1" w:unhideWhenUsed="1"/>
     <w:lsdException w:name="HTML Typewriter" w:semiHidden="1" w:unhideWhenUsed="1"/>
     <w:lsdException w:name="HTML Variable" w:semiHidden="1" w:unhideWhenUsed="1"/>
+    <w:lsdException w:name="Normal Table" w:semiHidden="1" w:unhideWhenUsed="1"/>
     <w:lsdException w:name="annotation subject" w:semiHidden="1" w:unhideWhenUsed="1"/>
     <w:lsdException w:name="No List" w:semiHidden="1" w:unhideWhenUsed="1"/>
     <w:lsdException w:name="Outline List 1" w:semiHidden="1" w:unhideWhenUsed="1"/>
@@ -695,8 +799,10 @@
     <w:lsdException w:name="Table Subtle 2" w:semiHidden="1" w:unhideWhenUsed="1"/>
     <w:lsdException w:name="Table Web 1" w:semiHidden="1" w:unhideWhenUsed="1"/>
     <w:lsdException w:name="Table Web 2" w:semiHidden="1" w:unhideWhenUsed="1"/>
+    <w:lsdException w:name="Table Web 3" w:semiHidden="1" w:unhideWhenUsed="1"/>
     <w:lsdException w:name="Balloon Text" w:semiHidden="1" w:unhideWhenUsed="1"/>
     <w:lsdException w:name="Table Grid" w:uiPriority="39"/>
+    <w:lsdException w:name="Table Theme" w:semiHidden="1" w:unhideWhenUsed="1"/>
     <w:lsdException w:name="Placeholder Text" w:semiHidden="1"/>
     <w:lsdException w:name="No Spacing" w:uiPriority="1" w:qFormat="1"/>
     <w:lsdException w:name="Light Shading" w:uiPriority="60"/>
@@ -986,6 +1092,7 @@
   <w:style w:type="character" w:default="1" w:styleId="DefaultParagraphFont">
     <w:name w:val="Default Paragraph Font"/>
     <w:uiPriority w:val="1"/>
+    <w:semiHidden/>
     <w:unhideWhenUsed/>
   </w:style>
   <w:style w:type="table" w:default="1" w:styleId="TableNormal">

</xml_diff>